<commit_message>
Update: chinh sua thiet ke BLL, DAL - PA4
</commit_message>
<xml_diff>
--- a/PA4/rup_sad_1753093.docx
+++ b/PA4/rup_sad_1753093.docx
@@ -28,11 +28,21 @@
         <w:pStyle w:val="Title"/>
         <w:jc w:val="right"/>
       </w:pPr>
-      <w:fldSimple w:instr=" TITLE  \* MERGEFORMAT ">
-        <w:r>
-          <w:t>Software Architecture Document</w:t>
-        </w:r>
-      </w:fldSimple>
+      <w:r>
+        <w:fldChar w:fldCharType="begin"/>
+      </w:r>
+      <w:r>
+        <w:instrText xml:space="preserve"> TITLE  \* MERGEFORMAT </w:instrText>
+      </w:r>
+      <w:r>
+        <w:fldChar w:fldCharType="separate"/>
+      </w:r>
+      <w:r>
+        <w:t>Software Architecture Document</w:t>
+      </w:r>
+      <w:r>
+        <w:fldChar w:fldCharType="end"/>
+      </w:r>
     </w:p>
     <w:p>
       <w:pPr>
@@ -1100,11 +1110,22 @@
       <w:r>
         <w:br w:type="page"/>
       </w:r>
-      <w:fldSimple w:instr=" TITLE  \* MERGEFORMAT ">
-        <w:r>
-          <w:t>Software Architecture Document</w:t>
-        </w:r>
-      </w:fldSimple>
+      <w:r>
+        <w:lastRenderedPageBreak/>
+        <w:fldChar w:fldCharType="begin"/>
+      </w:r>
+      <w:r>
+        <w:instrText xml:space="preserve"> TITLE  \* MERGEFORMAT </w:instrText>
+      </w:r>
+      <w:r>
+        <w:fldChar w:fldCharType="separate"/>
+      </w:r>
+      <w:r>
+        <w:t>Software Architecture Document</w:t>
+      </w:r>
+      <w:r>
+        <w:fldChar w:fldCharType="end"/>
+      </w:r>
       <w:r>
         <w:t xml:space="preserve"> </w:t>
       </w:r>
@@ -1659,8 +1680,6 @@
           </wp:inline>
         </w:drawing>
       </w:r>
-      <w:bookmarkStart w:id="6" w:name="_GoBack"/>
-      <w:bookmarkEnd w:id="6"/>
     </w:p>
     <w:p>
       <w:pPr>
@@ -1927,29 +1946,29 @@
       <w:pPr>
         <w:pStyle w:val="Heading2"/>
       </w:pPr>
-      <w:bookmarkStart w:id="7" w:name="_Toc25959507"/>
+      <w:bookmarkStart w:id="6" w:name="_Toc25959507"/>
       <w:r>
         <w:t xml:space="preserve">Component: </w:t>
       </w:r>
       <w:r>
         <w:t>Business Logic Layer</w:t>
       </w:r>
-      <w:bookmarkEnd w:id="7"/>
-    </w:p>
-    <w:p>
-      <w:pPr>
-        <w:pStyle w:val="BodyText"/>
-        <w:jc w:val="center"/>
+      <w:bookmarkEnd w:id="6"/>
+    </w:p>
+    <w:p/>
+    <w:p>
+      <w:pPr>
+        <w:pStyle w:val="BodyText"/>
       </w:pPr>
       <w:r>
         <w:rPr>
           <w:noProof/>
         </w:rPr>
         <w:drawing>
-          <wp:inline distT="0" distB="0" distL="0" distR="0" wp14:anchorId="0EE430CE" wp14:editId="6330F75F">
-            <wp:extent cx="2772410" cy="3723640"/>
-            <wp:effectExtent l="0" t="0" r="8890" b="0"/>
-            <wp:docPr id="9" name="Hình ảnh 9"/>
+          <wp:inline distT="0" distB="0" distL="0" distR="0" wp14:anchorId="57DF855A" wp14:editId="702ECEA7">
+            <wp:extent cx="6239683" cy="2596950"/>
+            <wp:effectExtent l="0" t="0" r="0" b="0"/>
+            <wp:docPr id="2" name="Picture 2" descr="A screenshot of a cell phone&#10;&#10;Description automatically generated"/>
             <wp:cNvGraphicFramePr>
               <a:graphicFrameLocks xmlns:a="http://schemas.openxmlformats.org/drawingml/2006/main" noChangeAspect="1"/>
             </wp:cNvGraphicFramePr>
@@ -1957,10 +1976,8 @@
               <a:graphicData uri="http://schemas.openxmlformats.org/drawingml/2006/picture">
                 <pic:pic xmlns:pic="http://schemas.openxmlformats.org/drawingml/2006/picture">
                   <pic:nvPicPr>
-                    <pic:cNvPr id="0" name="Picture 3"/>
-                    <pic:cNvPicPr>
-                      <a:picLocks noChangeAspect="1" noChangeArrowheads="1"/>
-                    </pic:cNvPicPr>
+                    <pic:cNvPr id="2" name="BLL Diagram.png"/>
+                    <pic:cNvPicPr/>
                   </pic:nvPicPr>
                   <pic:blipFill>
                     <a:blip r:embed="rId10">
@@ -1970,23 +1987,18 @@
                         </a:ext>
                       </a:extLst>
                     </a:blip>
-                    <a:srcRect/>
                     <a:stretch>
                       <a:fillRect/>
                     </a:stretch>
                   </pic:blipFill>
-                  <pic:spPr bwMode="auto">
+                  <pic:spPr>
                     <a:xfrm>
                       <a:off x="0" y="0"/>
-                      <a:ext cx="2772410" cy="3723640"/>
+                      <a:ext cx="6275919" cy="2612032"/>
                     </a:xfrm>
                     <a:prstGeom prst="rect">
                       <a:avLst/>
                     </a:prstGeom>
-                    <a:noFill/>
-                    <a:ln>
-                      <a:noFill/>
-                    </a:ln>
                   </pic:spPr>
                 </pic:pic>
               </a:graphicData>
@@ -1998,6 +2010,12 @@
     <w:p>
       <w:pPr>
         <w:pStyle w:val="BodyText"/>
+        <w:jc w:val="center"/>
+      </w:pPr>
+    </w:p>
+    <w:p>
+      <w:pPr>
+        <w:pStyle w:val="BodyText"/>
         <w:numPr>
           <w:ilvl w:val="0"/>
           <w:numId w:val="26"/>
@@ -2302,7 +2320,6 @@
       <w:proofErr w:type="spellStart"/>
       <w:proofErr w:type="gramStart"/>
       <w:r>
-        <w:lastRenderedPageBreak/>
         <w:t>StatisticProductManyBuyer</w:t>
       </w:r>
       <w:proofErr w:type="spellEnd"/>
@@ -2377,6 +2394,7 @@
       <w:proofErr w:type="spellStart"/>
       <w:proofErr w:type="gramStart"/>
       <w:r>
+        <w:lastRenderedPageBreak/>
         <w:t>AddaProducttoBill</w:t>
       </w:r>
       <w:proofErr w:type="spellEnd"/>
@@ -2551,15 +2569,16 @@
       <w:pPr>
         <w:pStyle w:val="Heading2"/>
       </w:pPr>
-      <w:bookmarkStart w:id="8" w:name="_Toc25959508"/>
+      <w:bookmarkStart w:id="7" w:name="_Toc25959508"/>
       <w:r>
         <w:t xml:space="preserve">Component: </w:t>
       </w:r>
       <w:r>
         <w:t>Data Access Layer</w:t>
       </w:r>
-      <w:bookmarkEnd w:id="8"/>
-    </w:p>
+      <w:bookmarkEnd w:id="7"/>
+    </w:p>
+    <w:p/>
     <w:p>
       <w:pPr>
         <w:pStyle w:val="BodyText"/>
@@ -2570,10 +2589,10 @@
           <w:noProof/>
         </w:rPr>
         <w:drawing>
-          <wp:inline distT="0" distB="0" distL="0" distR="0" wp14:anchorId="668FFB20" wp14:editId="67336550">
-            <wp:extent cx="2772410" cy="2677160"/>
-            <wp:effectExtent l="0" t="0" r="8890" b="8890"/>
-            <wp:docPr id="10" name="Hình ảnh 10"/>
+          <wp:inline distT="0" distB="0" distL="0" distR="0" wp14:anchorId="4B6A0EEA" wp14:editId="5CDE3E26">
+            <wp:extent cx="5943600" cy="1420091"/>
+            <wp:effectExtent l="0" t="0" r="0" b="8890"/>
+            <wp:docPr id="5" name="Picture 5" descr="A screenshot of a cell phone&#10;&#10;Description automatically generated"/>
             <wp:cNvGraphicFramePr>
               <a:graphicFrameLocks xmlns:a="http://schemas.openxmlformats.org/drawingml/2006/main" noChangeAspect="1"/>
             </wp:cNvGraphicFramePr>
@@ -2581,10 +2600,8 @@
               <a:graphicData uri="http://schemas.openxmlformats.org/drawingml/2006/picture">
                 <pic:pic xmlns:pic="http://schemas.openxmlformats.org/drawingml/2006/picture">
                   <pic:nvPicPr>
-                    <pic:cNvPr id="0" name="Picture 4"/>
-                    <pic:cNvPicPr>
-                      <a:picLocks noChangeAspect="1" noChangeArrowheads="1"/>
-                    </pic:cNvPicPr>
+                    <pic:cNvPr id="5" name="DAL Diagram.png"/>
+                    <pic:cNvPicPr/>
                   </pic:nvPicPr>
                   <pic:blipFill>
                     <a:blip r:embed="rId11">
@@ -2594,23 +2611,18 @@
                         </a:ext>
                       </a:extLst>
                     </a:blip>
-                    <a:srcRect/>
                     <a:stretch>
                       <a:fillRect/>
                     </a:stretch>
                   </pic:blipFill>
-                  <pic:spPr bwMode="auto">
+                  <pic:spPr>
                     <a:xfrm>
                       <a:off x="0" y="0"/>
-                      <a:ext cx="2772410" cy="2677160"/>
+                      <a:ext cx="5970198" cy="1426446"/>
                     </a:xfrm>
                     <a:prstGeom prst="rect">
                       <a:avLst/>
                     </a:prstGeom>
-                    <a:noFill/>
-                    <a:ln>
-                      <a:noFill/>
-                    </a:ln>
                   </pic:spPr>
                 </pic:pic>
               </a:graphicData>
@@ -2618,6 +2630,14 @@
           </wp:inline>
         </w:drawing>
       </w:r>
+      <w:bookmarkStart w:id="8" w:name="_GoBack"/>
+      <w:bookmarkEnd w:id="8"/>
+    </w:p>
+    <w:p>
+      <w:pPr>
+        <w:pStyle w:val="BodyText"/>
+        <w:jc w:val="center"/>
+      </w:pPr>
     </w:p>
     <w:p>
       <w:pPr>
@@ -2979,7 +2999,6 @@
       <w:proofErr w:type="spellStart"/>
       <w:proofErr w:type="gramStart"/>
       <w:r>
-        <w:lastRenderedPageBreak/>
         <w:t>GetallBill</w:t>
       </w:r>
       <w:proofErr w:type="spellEnd"/>
@@ -3035,6 +3054,7 @@
         <w:ind w:left="1440"/>
       </w:pPr>
       <w:r>
+        <w:lastRenderedPageBreak/>
         <w:t>+Input:</w:t>
       </w:r>
       <w:r>
@@ -3857,11 +3877,21 @@
           <w:r>
             <w:sym w:font="Symbol" w:char="F0D3"/>
           </w:r>
-          <w:fldSimple w:instr=" DOCPROPERTY &quot;Company&quot;  \* MERGEFORMAT ">
-            <w:r>
-              <w:t>&lt;Company Name&gt;</w:t>
-            </w:r>
-          </w:fldSimple>
+          <w:r>
+            <w:fldChar w:fldCharType="begin"/>
+          </w:r>
+          <w:r>
+            <w:instrText xml:space="preserve"> DOCPROPERTY "Company"  \* MERGEFORMAT </w:instrText>
+          </w:r>
+          <w:r>
+            <w:fldChar w:fldCharType="separate"/>
+          </w:r>
+          <w:r>
+            <w:t>&lt;Company Name&gt;</w:t>
+          </w:r>
+          <w:r>
+            <w:fldChar w:fldCharType="end"/>
+          </w:r>
           <w:r>
             <w:t xml:space="preserve">, </w:t>
           </w:r>
@@ -4074,11 +4104,21 @@
           <w:tcW w:w="6379" w:type="dxa"/>
         </w:tcPr>
         <w:p>
-          <w:fldSimple w:instr=" TITLE  \* MERGEFORMAT ">
-            <w:r>
-              <w:t>Software Architecture Document</w:t>
-            </w:r>
-          </w:fldSimple>
+          <w:r>
+            <w:fldChar w:fldCharType="begin"/>
+          </w:r>
+          <w:r>
+            <w:instrText xml:space="preserve"> TITLE  \* MERGEFORMAT </w:instrText>
+          </w:r>
+          <w:r>
+            <w:fldChar w:fldCharType="separate"/>
+          </w:r>
+          <w:r>
+            <w:t>Software Architecture Document</w:t>
+          </w:r>
+          <w:r>
+            <w:fldChar w:fldCharType="end"/>
+          </w:r>
         </w:p>
       </w:tc>
       <w:tc>
@@ -6922,7 +6962,7 @@
 </file>
 
 <file path=customXml/itemProps1.xml><?xml version="1.0" encoding="utf-8"?>
-<ds:datastoreItem xmlns:ds="http://schemas.openxmlformats.org/officeDocument/2006/customXml" ds:itemID="{77ADC218-B0D6-4DAD-8127-7628DF6B230C}">
+<ds:datastoreItem xmlns:ds="http://schemas.openxmlformats.org/officeDocument/2006/customXml" ds:itemID="{158A83B8-4829-4790-A88D-B35241B5FE19}">
   <ds:schemaRefs>
     <ds:schemaRef ds:uri="http://schemas.openxmlformats.org/officeDocument/2006/bibliography"/>
   </ds:schemaRefs>

</xml_diff>